<commit_message>
Fixed wrong function name
</commit_message>
<xml_diff>
--- a/Second Deliver/PLOG_TP1_FINAL_Eigenstate_1.docx
+++ b/Second Deliver/PLOG_TP1_FINAL_Eigenstate_1.docx
@@ -84,6 +84,7 @@
     </w:p>
     <w:p>
       <w:pPr>
+        <w:ind w:left="708" w:hanging="708"/>
         <w:jc w:val="center"/>
         <w:rPr>
           <w:rFonts w:ascii="Times New Roman" w:hAnsi="Times New Roman" w:cs="Times New Roman"/>
@@ -353,12 +354,12 @@
     <w:p>
       <w:pPr>
         <w:ind w:left="708"/>
-        <w:jc w:val="center"/>
         <w:rPr>
           <w:rFonts w:ascii="Times New Roman" w:hAnsi="Times New Roman" w:cs="Times New Roman"/>
           <w:sz w:val="24"/>
         </w:rPr>
       </w:pPr>
+      <w:bookmarkStart w:id="0" w:name="_GoBack"/>
       <w:r>
         <w:rPr>
           <w:rFonts w:ascii="Times New Roman" w:hAnsi="Times New Roman" w:cs="Times New Roman"/>
@@ -367,6 +368,7 @@
         <w:t>Objetivos do trabalho.</w:t>
       </w:r>
     </w:p>
+    <w:bookmarkEnd w:id="0"/>
     <w:p>
       <w:pPr>
         <w:ind w:left="708"/>
@@ -2750,6 +2752,9 @@
         </w:rPr>
       </w:pPr>
       <w:r>
+        <w:rPr>
+          <w:noProof/>
+        </w:rPr>
         <w:drawing>
           <wp:anchor distT="0" distB="0" distL="114300" distR="114300" simplePos="0" relativeHeight="251683840" behindDoc="1" locked="0" layoutInCell="1" allowOverlap="1" wp14:anchorId="2117BA00" wp14:editId="3B30DE33">
             <wp:simplePos x="0" y="0"/>
@@ -3011,14 +3016,36 @@
                             <w:r>
                               <w:t xml:space="preserve">Figura </w:t>
                             </w:r>
-                            <w:fldSimple w:instr=" SEQ Figura \* ARABIC ">
-                              <w:r>
-                                <w:rPr>
-                                  <w:noProof/>
-                                </w:rPr>
-                                <w:t>3</w:t>
-                              </w:r>
-                            </w:fldSimple>
+                            <w:r>
+                              <w:rPr>
+                                <w:noProof/>
+                              </w:rPr>
+                              <w:fldChar w:fldCharType="begin"/>
+                            </w:r>
+                            <w:r>
+                              <w:rPr>
+                                <w:noProof/>
+                              </w:rPr>
+                              <w:instrText xml:space="preserve"> SEQ Figura \* ARABIC </w:instrText>
+                            </w:r>
+                            <w:r>
+                              <w:rPr>
+                                <w:noProof/>
+                              </w:rPr>
+                              <w:fldChar w:fldCharType="separate"/>
+                            </w:r>
+                            <w:r>
+                              <w:rPr>
+                                <w:noProof/>
+                              </w:rPr>
+                              <w:t>3</w:t>
+                            </w:r>
+                            <w:r>
+                              <w:rPr>
+                                <w:noProof/>
+                              </w:rPr>
+                              <w:fldChar w:fldCharType="end"/>
+                            </w:r>
                             <w:r>
                               <w:t xml:space="preserve"> - Estado Inicial</w:t>
                             </w:r>
@@ -3049,14 +3076,36 @@
                       <w:r>
                         <w:t xml:space="preserve">Figura </w:t>
                       </w:r>
-                      <w:fldSimple w:instr=" SEQ Figura \* ARABIC ">
-                        <w:r>
-                          <w:rPr>
-                            <w:noProof/>
-                          </w:rPr>
-                          <w:t>3</w:t>
-                        </w:r>
-                      </w:fldSimple>
+                      <w:r>
+                        <w:rPr>
+                          <w:noProof/>
+                        </w:rPr>
+                        <w:fldChar w:fldCharType="begin"/>
+                      </w:r>
+                      <w:r>
+                        <w:rPr>
+                          <w:noProof/>
+                        </w:rPr>
+                        <w:instrText xml:space="preserve"> SEQ Figura \* ARABIC </w:instrText>
+                      </w:r>
+                      <w:r>
+                        <w:rPr>
+                          <w:noProof/>
+                        </w:rPr>
+                        <w:fldChar w:fldCharType="separate"/>
+                      </w:r>
+                      <w:r>
+                        <w:rPr>
+                          <w:noProof/>
+                        </w:rPr>
+                        <w:t>3</w:t>
+                      </w:r>
+                      <w:r>
+                        <w:rPr>
+                          <w:noProof/>
+                        </w:rPr>
+                        <w:fldChar w:fldCharType="end"/>
+                      </w:r>
                       <w:r>
                         <w:t xml:space="preserve"> - Estado Inicial</w:t>
                       </w:r>
@@ -3337,14 +3386,36 @@
                             <w:r>
                               <w:t xml:space="preserve">Figura </w:t>
                             </w:r>
-                            <w:fldSimple w:instr=" SEQ Figura \* ARABIC ">
-                              <w:r>
-                                <w:rPr>
-                                  <w:noProof/>
-                                </w:rPr>
-                                <w:t>4</w:t>
-                              </w:r>
-                            </w:fldSimple>
+                            <w:r>
+                              <w:rPr>
+                                <w:noProof/>
+                              </w:rPr>
+                              <w:fldChar w:fldCharType="begin"/>
+                            </w:r>
+                            <w:r>
+                              <w:rPr>
+                                <w:noProof/>
+                              </w:rPr>
+                              <w:instrText xml:space="preserve"> SEQ Figura \* ARABIC </w:instrText>
+                            </w:r>
+                            <w:r>
+                              <w:rPr>
+                                <w:noProof/>
+                              </w:rPr>
+                              <w:fldChar w:fldCharType="separate"/>
+                            </w:r>
+                            <w:r>
+                              <w:rPr>
+                                <w:noProof/>
+                              </w:rPr>
+                              <w:t>4</w:t>
+                            </w:r>
+                            <w:r>
+                              <w:rPr>
+                                <w:noProof/>
+                              </w:rPr>
+                              <w:fldChar w:fldCharType="end"/>
+                            </w:r>
                             <w:r>
                               <w:t xml:space="preserve">  - Estado Intermédio - </w:t>
                             </w:r>
@@ -3399,14 +3470,36 @@
                       <w:r>
                         <w:t xml:space="preserve">Figura </w:t>
                       </w:r>
-                      <w:fldSimple w:instr=" SEQ Figura \* ARABIC ">
-                        <w:r>
-                          <w:rPr>
-                            <w:noProof/>
-                          </w:rPr>
-                          <w:t>4</w:t>
-                        </w:r>
-                      </w:fldSimple>
+                      <w:r>
+                        <w:rPr>
+                          <w:noProof/>
+                        </w:rPr>
+                        <w:fldChar w:fldCharType="begin"/>
+                      </w:r>
+                      <w:r>
+                        <w:rPr>
+                          <w:noProof/>
+                        </w:rPr>
+                        <w:instrText xml:space="preserve"> SEQ Figura \* ARABIC </w:instrText>
+                      </w:r>
+                      <w:r>
+                        <w:rPr>
+                          <w:noProof/>
+                        </w:rPr>
+                        <w:fldChar w:fldCharType="separate"/>
+                      </w:r>
+                      <w:r>
+                        <w:rPr>
+                          <w:noProof/>
+                        </w:rPr>
+                        <w:t>4</w:t>
+                      </w:r>
+                      <w:r>
+                        <w:rPr>
+                          <w:noProof/>
+                        </w:rPr>
+                        <w:fldChar w:fldCharType="end"/>
+                      </w:r>
                       <w:r>
                         <w:t xml:space="preserve">  - Estado Intermédio - </w:t>
                       </w:r>
@@ -3498,14 +3591,36 @@
                             <w:r>
                               <w:t xml:space="preserve">Figura </w:t>
                             </w:r>
-                            <w:fldSimple w:instr=" SEQ Figura \* ARABIC ">
-                              <w:r>
-                                <w:rPr>
-                                  <w:noProof/>
-                                </w:rPr>
-                                <w:t>5</w:t>
-                              </w:r>
-                            </w:fldSimple>
+                            <w:r>
+                              <w:rPr>
+                                <w:noProof/>
+                              </w:rPr>
+                              <w:fldChar w:fldCharType="begin"/>
+                            </w:r>
+                            <w:r>
+                              <w:rPr>
+                                <w:noProof/>
+                              </w:rPr>
+                              <w:instrText xml:space="preserve"> SEQ Figura \* ARABIC </w:instrText>
+                            </w:r>
+                            <w:r>
+                              <w:rPr>
+                                <w:noProof/>
+                              </w:rPr>
+                              <w:fldChar w:fldCharType="separate"/>
+                            </w:r>
+                            <w:r>
+                              <w:rPr>
+                                <w:noProof/>
+                              </w:rPr>
+                              <w:t>5</w:t>
+                            </w:r>
+                            <w:r>
+                              <w:rPr>
+                                <w:noProof/>
+                              </w:rPr>
+                              <w:fldChar w:fldCharType="end"/>
+                            </w:r>
                             <w:r>
                               <w:t xml:space="preserve"> - Estado Final - </w:t>
                             </w:r>
@@ -3547,14 +3662,36 @@
                       <w:r>
                         <w:t xml:space="preserve">Figura </w:t>
                       </w:r>
-                      <w:fldSimple w:instr=" SEQ Figura \* ARABIC ">
-                        <w:r>
-                          <w:rPr>
-                            <w:noProof/>
-                          </w:rPr>
-                          <w:t>5</w:t>
-                        </w:r>
-                      </w:fldSimple>
+                      <w:r>
+                        <w:rPr>
+                          <w:noProof/>
+                        </w:rPr>
+                        <w:fldChar w:fldCharType="begin"/>
+                      </w:r>
+                      <w:r>
+                        <w:rPr>
+                          <w:noProof/>
+                        </w:rPr>
+                        <w:instrText xml:space="preserve"> SEQ Figura \* ARABIC </w:instrText>
+                      </w:r>
+                      <w:r>
+                        <w:rPr>
+                          <w:noProof/>
+                        </w:rPr>
+                        <w:fldChar w:fldCharType="separate"/>
+                      </w:r>
+                      <w:r>
+                        <w:rPr>
+                          <w:noProof/>
+                        </w:rPr>
+                        <w:t>5</w:t>
+                      </w:r>
+                      <w:r>
+                        <w:rPr>
+                          <w:noProof/>
+                        </w:rPr>
+                        <w:fldChar w:fldCharType="end"/>
+                      </w:r>
                       <w:r>
                         <w:t xml:space="preserve"> - Estado Final - </w:t>
                       </w:r>
@@ -3733,14 +3870,36 @@
                             <w:r>
                               <w:t xml:space="preserve">Figura </w:t>
                             </w:r>
-                            <w:fldSimple w:instr=" SEQ Figura \* ARABIC ">
-                              <w:r>
-                                <w:rPr>
-                                  <w:noProof/>
-                                </w:rPr>
-                                <w:t>6</w:t>
-                              </w:r>
-                            </w:fldSimple>
+                            <w:r>
+                              <w:rPr>
+                                <w:noProof/>
+                              </w:rPr>
+                              <w:fldChar w:fldCharType="begin"/>
+                            </w:r>
+                            <w:r>
+                              <w:rPr>
+                                <w:noProof/>
+                              </w:rPr>
+                              <w:instrText xml:space="preserve"> SEQ Figura \* ARABIC </w:instrText>
+                            </w:r>
+                            <w:r>
+                              <w:rPr>
+                                <w:noProof/>
+                              </w:rPr>
+                              <w:fldChar w:fldCharType="separate"/>
+                            </w:r>
+                            <w:r>
+                              <w:rPr>
+                                <w:noProof/>
+                              </w:rPr>
+                              <w:t>6</w:t>
+                            </w:r>
+                            <w:r>
+                              <w:rPr>
+                                <w:noProof/>
+                              </w:rPr>
+                              <w:fldChar w:fldCharType="end"/>
+                            </w:r>
                             <w:r>
                               <w:t xml:space="preserve"> - Estado Intermédio - </w:t>
                             </w:r>
@@ -3795,14 +3954,36 @@
                       <w:r>
                         <w:t xml:space="preserve">Figura </w:t>
                       </w:r>
-                      <w:fldSimple w:instr=" SEQ Figura \* ARABIC ">
-                        <w:r>
-                          <w:rPr>
-                            <w:noProof/>
-                          </w:rPr>
-                          <w:t>6</w:t>
-                        </w:r>
-                      </w:fldSimple>
+                      <w:r>
+                        <w:rPr>
+                          <w:noProof/>
+                        </w:rPr>
+                        <w:fldChar w:fldCharType="begin"/>
+                      </w:r>
+                      <w:r>
+                        <w:rPr>
+                          <w:noProof/>
+                        </w:rPr>
+                        <w:instrText xml:space="preserve"> SEQ Figura \* ARABIC </w:instrText>
+                      </w:r>
+                      <w:r>
+                        <w:rPr>
+                          <w:noProof/>
+                        </w:rPr>
+                        <w:fldChar w:fldCharType="separate"/>
+                      </w:r>
+                      <w:r>
+                        <w:rPr>
+                          <w:noProof/>
+                        </w:rPr>
+                        <w:t>6</w:t>
+                      </w:r>
+                      <w:r>
+                        <w:rPr>
+                          <w:noProof/>
+                        </w:rPr>
+                        <w:fldChar w:fldCharType="end"/>
+                      </w:r>
                       <w:r>
                         <w:t xml:space="preserve"> - Estado Intermédio - </w:t>
                       </w:r>
@@ -6792,7 +6973,7 @@
                 <w:color w:val="24292E"/>
                 <w:sz w:val="18"/>
                 <w:szCs w:val="18"/>
-                <w:lang w:eastAsia="pt-PT"/>
+                <w:lang w:val="en-US" w:eastAsia="pt-PT"/>
               </w:rPr>
             </w:pPr>
           </w:p>
@@ -7105,6 +7286,7 @@
         <w:rPr>
           <w:rFonts w:ascii="Times New Roman" w:hAnsi="Times New Roman" w:cs="Times New Roman"/>
           <w:sz w:val="24"/>
+          <w:lang w:val="en-US"/>
         </w:rPr>
       </w:pPr>
     </w:p>
@@ -10256,6 +10438,7 @@
           <w:rFonts w:ascii="Times New Roman" w:hAnsi="Times New Roman" w:cs="Times New Roman"/>
           <w:b/>
           <w:sz w:val="28"/>
+          <w:lang w:val="en-US"/>
         </w:rPr>
       </w:pPr>
     </w:p>
@@ -10700,6 +10883,7 @@
           <w:rFonts w:ascii="Times New Roman" w:hAnsi="Times New Roman" w:cs="Times New Roman"/>
           <w:b/>
           <w:sz w:val="28"/>
+          <w:lang w:val="en-US"/>
         </w:rPr>
       </w:pPr>
     </w:p>
@@ -15703,7 +15887,7 @@
                 <w:color w:val="6F42C1"/>
                 <w:sz w:val="18"/>
                 <w:szCs w:val="18"/>
-                <w:lang w:eastAsia="pt-PT"/>
+                <w:lang w:val="en-US" w:eastAsia="pt-PT"/>
               </w:rPr>
               <w:t>winnerP1</w:t>
             </w:r>
@@ -15713,7 +15897,7 @@
                 <w:color w:val="24292E"/>
                 <w:sz w:val="18"/>
                 <w:szCs w:val="18"/>
-                <w:lang w:eastAsia="pt-PT"/>
+                <w:lang w:val="en-US" w:eastAsia="pt-PT"/>
               </w:rPr>
               <w:t>(</w:t>
             </w:r>
@@ -15723,7 +15907,7 @@
                 <w:color w:val="E36209"/>
                 <w:sz w:val="18"/>
                 <w:szCs w:val="18"/>
-                <w:lang w:eastAsia="pt-PT"/>
+                <w:lang w:val="en-US" w:eastAsia="pt-PT"/>
               </w:rPr>
               <w:t>_</w:t>
             </w:r>
@@ -15734,7 +15918,7 @@
                 <w:color w:val="24292E"/>
                 <w:sz w:val="18"/>
                 <w:szCs w:val="18"/>
-                <w:lang w:eastAsia="pt-PT"/>
+                <w:lang w:val="en-US" w:eastAsia="pt-PT"/>
               </w:rPr>
               <w:t xml:space="preserve">) </w:t>
             </w:r>
@@ -15744,7 +15928,7 @@
                 <w:color w:val="D73A49"/>
                 <w:sz w:val="18"/>
                 <w:szCs w:val="18"/>
-                <w:lang w:eastAsia="pt-PT"/>
+                <w:lang w:val="en-US" w:eastAsia="pt-PT"/>
               </w:rPr>
               <w:t>:</w:t>
             </w:r>
@@ -15755,7 +15939,7 @@
                 <w:color w:val="D73A49"/>
                 <w:sz w:val="18"/>
                 <w:szCs w:val="18"/>
-                <w:lang w:eastAsia="pt-PT"/>
+                <w:lang w:val="en-US" w:eastAsia="pt-PT"/>
               </w:rPr>
               <w:t>-</w:t>
             </w:r>
@@ -16463,7 +16647,7 @@
                 <w:color w:val="6F42C1"/>
                 <w:sz w:val="18"/>
                 <w:szCs w:val="18"/>
-                <w:lang w:eastAsia="pt-PT"/>
+                <w:lang w:val="en-US" w:eastAsia="pt-PT"/>
               </w:rPr>
               <w:t>winnerP2</w:t>
             </w:r>
@@ -16473,7 +16657,7 @@
                 <w:color w:val="24292E"/>
                 <w:sz w:val="18"/>
                 <w:szCs w:val="18"/>
-                <w:lang w:eastAsia="pt-PT"/>
+                <w:lang w:val="en-US" w:eastAsia="pt-PT"/>
               </w:rPr>
               <w:t>(</w:t>
             </w:r>
@@ -16483,7 +16667,7 @@
                 <w:color w:val="E36209"/>
                 <w:sz w:val="18"/>
                 <w:szCs w:val="18"/>
-                <w:lang w:eastAsia="pt-PT"/>
+                <w:lang w:val="en-US" w:eastAsia="pt-PT"/>
               </w:rPr>
               <w:t>_</w:t>
             </w:r>
@@ -16494,7 +16678,7 @@
                 <w:color w:val="24292E"/>
                 <w:sz w:val="18"/>
                 <w:szCs w:val="18"/>
-                <w:lang w:eastAsia="pt-PT"/>
+                <w:lang w:val="en-US" w:eastAsia="pt-PT"/>
               </w:rPr>
               <w:t xml:space="preserve">) </w:t>
             </w:r>
@@ -16504,7 +16688,7 @@
                 <w:color w:val="D73A49"/>
                 <w:sz w:val="18"/>
                 <w:szCs w:val="18"/>
-                <w:lang w:eastAsia="pt-PT"/>
+                <w:lang w:val="en-US" w:eastAsia="pt-PT"/>
               </w:rPr>
               <w:t>:</w:t>
             </w:r>
@@ -16515,7 +16699,7 @@
                 <w:color w:val="D73A49"/>
                 <w:sz w:val="18"/>
                 <w:szCs w:val="18"/>
-                <w:lang w:eastAsia="pt-PT"/>
+                <w:lang w:val="en-US" w:eastAsia="pt-PT"/>
               </w:rPr>
               <w:t>-</w:t>
             </w:r>
@@ -18101,6 +18285,7 @@
         <w:rPr>
           <w:rFonts w:ascii="Times New Roman" w:hAnsi="Times New Roman" w:cs="Times New Roman"/>
           <w:sz w:val="24"/>
+          <w:lang w:val="en-US"/>
         </w:rPr>
       </w:pPr>
     </w:p>
@@ -28712,7 +28897,7 @@
         <w:tblLook w:val="04A0" w:firstRow="1" w:lastRow="0" w:firstColumn="1" w:lastColumn="0" w:noHBand="0" w:noVBand="1"/>
       </w:tblPr>
       <w:tblGrid>
-        <w:gridCol w:w="7228"/>
+        <w:gridCol w:w="6931"/>
       </w:tblGrid>
       <w:tr>
         <w:tc>
@@ -28744,7 +28929,7 @@
                 <w:color w:val="6F42C1"/>
                 <w:sz w:val="18"/>
                 <w:szCs w:val="18"/>
-                <w:lang w:eastAsia="pt-PT"/>
+                <w:lang w:val="en-US" w:eastAsia="pt-PT"/>
               </w:rPr>
               <w:t>p1</w:t>
             </w:r>
@@ -28755,7 +28940,7 @@
                 <w:color w:val="6F42C1"/>
                 <w:sz w:val="18"/>
                 <w:szCs w:val="18"/>
-                <w:lang w:eastAsia="pt-PT"/>
+                <w:lang w:val="en-US" w:eastAsia="pt-PT"/>
               </w:rPr>
               <w:t>computer</w:t>
             </w:r>
@@ -28765,11 +28950,10 @@
                 <w:color w:val="24292E"/>
                 <w:sz w:val="18"/>
                 <w:szCs w:val="18"/>
-                <w:lang w:eastAsia="pt-PT"/>
+                <w:lang w:val="en-US" w:eastAsia="pt-PT"/>
               </w:rPr>
               <w:t>(</w:t>
             </w:r>
-            <w:proofErr w:type="spellStart"/>
             <w:proofErr w:type="gramEnd"/>
             <w:r>
               <w:rPr>
@@ -28777,18 +28961,17 @@
                 <w:color w:val="E36209"/>
                 <w:sz w:val="18"/>
                 <w:szCs w:val="18"/>
-                <w:lang w:eastAsia="pt-PT"/>
+                <w:lang w:val="en-US" w:eastAsia="pt-PT"/>
               </w:rPr>
               <w:t>Depth</w:t>
             </w:r>
-            <w:proofErr w:type="spellEnd"/>
-            <w:r>
-              <w:rPr>
-                <w:rFonts w:ascii="Consolas" w:eastAsia="Times New Roman" w:hAnsi="Consolas" w:cs="Segoe UI"/>
-                <w:color w:val="24292E"/>
-                <w:sz w:val="18"/>
-                <w:szCs w:val="18"/>
-                <w:lang w:eastAsia="pt-PT"/>
+            <w:r>
+              <w:rPr>
+                <w:rFonts w:ascii="Consolas" w:eastAsia="Times New Roman" w:hAnsi="Consolas" w:cs="Segoe UI"/>
+                <w:color w:val="24292E"/>
+                <w:sz w:val="18"/>
+                <w:szCs w:val="18"/>
+                <w:lang w:val="en-US" w:eastAsia="pt-PT"/>
               </w:rPr>
               <w:t xml:space="preserve">) </w:t>
             </w:r>
@@ -28798,7 +28981,7 @@
                 <w:color w:val="D73A49"/>
                 <w:sz w:val="18"/>
                 <w:szCs w:val="18"/>
-                <w:lang w:eastAsia="pt-PT"/>
+                <w:lang w:val="en-US" w:eastAsia="pt-PT"/>
               </w:rPr>
               <w:t>:-</w:t>
             </w:r>
@@ -29413,6 +29596,17 @@
               <w:t xml:space="preserve">    </w:t>
             </w:r>
             <w:proofErr w:type="spellStart"/>
+            <w:r>
+              <w:rPr>
+                <w:rFonts w:ascii="Consolas" w:eastAsia="Times New Roman" w:hAnsi="Consolas" w:cs="Segoe UI"/>
+                <w:color w:val="24292E"/>
+                <w:sz w:val="18"/>
+                <w:szCs w:val="18"/>
+                <w:u w:val="single"/>
+                <w:lang w:val="en-US" w:eastAsia="pt-PT"/>
+              </w:rPr>
+              <w:t>choose_</w:t>
+            </w:r>
             <w:proofErr w:type="gramStart"/>
             <w:r>
               <w:rPr>
@@ -29420,9 +29614,10 @@
                 <w:color w:val="24292E"/>
                 <w:sz w:val="18"/>
                 <w:szCs w:val="18"/>
-                <w:lang w:val="en-US" w:eastAsia="pt-PT"/>
-              </w:rPr>
-              <w:t>chooseBestMove</w:t>
+                <w:u w:val="single"/>
+                <w:lang w:val="en-US" w:eastAsia="pt-PT"/>
+              </w:rPr>
+              <w:t>move</w:t>
             </w:r>
             <w:proofErr w:type="spellEnd"/>
             <w:r>
@@ -29952,7 +30147,6 @@
         <w:rPr>
           <w:rFonts w:ascii="Times New Roman" w:hAnsi="Times New Roman" w:cs="Times New Roman"/>
           <w:sz w:val="24"/>
-          <w:lang w:val="en-US"/>
         </w:rPr>
         <w:tab/>
       </w:r>
@@ -30088,7 +30282,7 @@
                 <w:color w:val="6F42C1"/>
                 <w:sz w:val="18"/>
                 <w:szCs w:val="18"/>
-                <w:lang w:eastAsia="pt-PT"/>
+                <w:lang w:val="en-US" w:eastAsia="pt-PT"/>
               </w:rPr>
               <w:t>removeExtraPieces</w:t>
             </w:r>
@@ -30099,7 +30293,7 @@
                 <w:color w:val="24292E"/>
                 <w:sz w:val="18"/>
                 <w:szCs w:val="18"/>
-                <w:lang w:eastAsia="pt-PT"/>
+                <w:lang w:val="en-US" w:eastAsia="pt-PT"/>
               </w:rPr>
               <w:t>(</w:t>
             </w:r>
@@ -30110,7 +30304,7 @@
                 <w:color w:val="005CC5"/>
                 <w:sz w:val="18"/>
                 <w:szCs w:val="18"/>
-                <w:lang w:eastAsia="pt-PT"/>
+                <w:lang w:val="en-US" w:eastAsia="pt-PT"/>
               </w:rPr>
               <w:t>[]</w:t>
             </w:r>
@@ -30120,51 +30314,47 @@
                 <w:color w:val="24292E"/>
                 <w:sz w:val="18"/>
                 <w:szCs w:val="18"/>
-                <w:lang w:eastAsia="pt-PT"/>
+                <w:lang w:val="en-US" w:eastAsia="pt-PT"/>
               </w:rPr>
               <w:t xml:space="preserve">, </w:t>
             </w:r>
-            <w:proofErr w:type="spellStart"/>
-            <w:r>
-              <w:rPr>
-                <w:rFonts w:ascii="Consolas" w:eastAsia="Times New Roman" w:hAnsi="Consolas" w:cs="Segoe UI"/>
-                <w:color w:val="E36209"/>
-                <w:sz w:val="18"/>
-                <w:szCs w:val="18"/>
-                <w:lang w:eastAsia="pt-PT"/>
+            <w:r>
+              <w:rPr>
+                <w:rFonts w:ascii="Consolas" w:eastAsia="Times New Roman" w:hAnsi="Consolas" w:cs="Segoe UI"/>
+                <w:color w:val="E36209"/>
+                <w:sz w:val="18"/>
+                <w:szCs w:val="18"/>
+                <w:lang w:val="en-US" w:eastAsia="pt-PT"/>
               </w:rPr>
               <w:t>Ret</w:t>
             </w:r>
-            <w:proofErr w:type="spellEnd"/>
-            <w:r>
-              <w:rPr>
-                <w:rFonts w:ascii="Consolas" w:eastAsia="Times New Roman" w:hAnsi="Consolas" w:cs="Segoe UI"/>
-                <w:color w:val="24292E"/>
-                <w:sz w:val="18"/>
-                <w:szCs w:val="18"/>
-                <w:lang w:eastAsia="pt-PT"/>
+            <w:r>
+              <w:rPr>
+                <w:rFonts w:ascii="Consolas" w:eastAsia="Times New Roman" w:hAnsi="Consolas" w:cs="Segoe UI"/>
+                <w:color w:val="24292E"/>
+                <w:sz w:val="18"/>
+                <w:szCs w:val="18"/>
+                <w:lang w:val="en-US" w:eastAsia="pt-PT"/>
               </w:rPr>
               <w:t xml:space="preserve">, </w:t>
             </w:r>
-            <w:proofErr w:type="spellStart"/>
-            <w:r>
-              <w:rPr>
-                <w:rFonts w:ascii="Consolas" w:eastAsia="Times New Roman" w:hAnsi="Consolas" w:cs="Segoe UI"/>
-                <w:color w:val="E36209"/>
-                <w:sz w:val="18"/>
-                <w:szCs w:val="18"/>
-                <w:lang w:eastAsia="pt-PT"/>
+            <w:r>
+              <w:rPr>
+                <w:rFonts w:ascii="Consolas" w:eastAsia="Times New Roman" w:hAnsi="Consolas" w:cs="Segoe UI"/>
+                <w:color w:val="E36209"/>
+                <w:sz w:val="18"/>
+                <w:szCs w:val="18"/>
+                <w:lang w:val="en-US" w:eastAsia="pt-PT"/>
               </w:rPr>
               <w:t>Ret</w:t>
             </w:r>
-            <w:proofErr w:type="spellEnd"/>
-            <w:r>
-              <w:rPr>
-                <w:rFonts w:ascii="Consolas" w:eastAsia="Times New Roman" w:hAnsi="Consolas" w:cs="Segoe UI"/>
-                <w:color w:val="24292E"/>
-                <w:sz w:val="18"/>
-                <w:szCs w:val="18"/>
-                <w:lang w:eastAsia="pt-PT"/>
+            <w:r>
+              <w:rPr>
+                <w:rFonts w:ascii="Consolas" w:eastAsia="Times New Roman" w:hAnsi="Consolas" w:cs="Segoe UI"/>
+                <w:color w:val="24292E"/>
+                <w:sz w:val="18"/>
+                <w:szCs w:val="18"/>
+                <w:lang w:val="en-US" w:eastAsia="pt-PT"/>
               </w:rPr>
               <w:t>)</w:t>
             </w:r>
@@ -30174,7 +30364,7 @@
                 <w:color w:val="D73A49"/>
                 <w:sz w:val="18"/>
                 <w:szCs w:val="18"/>
-                <w:lang w:eastAsia="pt-PT"/>
+                <w:lang w:val="en-US" w:eastAsia="pt-PT"/>
               </w:rPr>
               <w:t>.</w:t>
             </w:r>
@@ -30889,7 +31079,7 @@
           <w:i/>
           <w:sz w:val="24"/>
         </w:rPr>
-        <w:t>chooseBestMove</w:t>
+        <w:t>choose_move</w:t>
       </w:r>
       <w:proofErr w:type="spellEnd"/>
       <w:r>
@@ -31027,6 +31217,15 @@
         <w:t xml:space="preserve">Usage: </w:t>
       </w:r>
       <w:proofErr w:type="spellStart"/>
+      <w:r>
+        <w:rPr>
+          <w:rFonts w:ascii="Times New Roman" w:hAnsi="Times New Roman" w:cs="Times New Roman"/>
+          <w:i/>
+          <w:sz w:val="24"/>
+          <w:lang w:val="en-US"/>
+        </w:rPr>
+        <w:t>choose_</w:t>
+      </w:r>
       <w:proofErr w:type="gramStart"/>
       <w:r>
         <w:rPr>
@@ -31035,7 +31234,7 @@
           <w:sz w:val="24"/>
           <w:lang w:val="en-US"/>
         </w:rPr>
-        <w:t>chooseBestMove</w:t>
+        <w:t>move</w:t>
       </w:r>
       <w:proofErr w:type="spellEnd"/>
       <w:r>
@@ -31122,6 +31321,16 @@
               </w:rPr>
             </w:pPr>
             <w:proofErr w:type="spellStart"/>
+            <w:r>
+              <w:rPr>
+                <w:rFonts w:ascii="Consolas" w:eastAsia="Times New Roman" w:hAnsi="Consolas" w:cs="Segoe UI"/>
+                <w:color w:val="6F42C1"/>
+                <w:sz w:val="18"/>
+                <w:szCs w:val="18"/>
+                <w:lang w:val="en-US" w:eastAsia="pt-PT"/>
+              </w:rPr>
+              <w:t>choose_</w:t>
+            </w:r>
             <w:proofErr w:type="gramStart"/>
             <w:r>
               <w:rPr>
@@ -31131,7 +31340,7 @@
                 <w:szCs w:val="18"/>
                 <w:lang w:val="en-US" w:eastAsia="pt-PT"/>
               </w:rPr>
-              <w:t>chooseBestMove</w:t>
+              <w:t>move</w:t>
             </w:r>
             <w:proofErr w:type="spellEnd"/>
             <w:r>
@@ -31336,6 +31545,16 @@
               </w:rPr>
             </w:pPr>
             <w:proofErr w:type="spellStart"/>
+            <w:r>
+              <w:rPr>
+                <w:rFonts w:ascii="Consolas" w:eastAsia="Times New Roman" w:hAnsi="Consolas" w:cs="Segoe UI"/>
+                <w:color w:val="6F42C1"/>
+                <w:sz w:val="18"/>
+                <w:szCs w:val="18"/>
+                <w:lang w:val="en-US" w:eastAsia="pt-PT"/>
+              </w:rPr>
+              <w:t>choose_</w:t>
+            </w:r>
             <w:proofErr w:type="gramStart"/>
             <w:r>
               <w:rPr>
@@ -31345,7 +31564,7 @@
                 <w:szCs w:val="18"/>
                 <w:lang w:val="en-US" w:eastAsia="pt-PT"/>
               </w:rPr>
-              <w:t>chooseBestMove</w:t>
+              <w:t>move</w:t>
             </w:r>
             <w:proofErr w:type="spellEnd"/>
             <w:r>
@@ -31994,6 +32213,16 @@
               <w:t xml:space="preserve">                </w:t>
             </w:r>
             <w:proofErr w:type="spellStart"/>
+            <w:r>
+              <w:rPr>
+                <w:rFonts w:ascii="Consolas" w:eastAsia="Times New Roman" w:hAnsi="Consolas" w:cs="Segoe UI"/>
+                <w:color w:val="24292E"/>
+                <w:sz w:val="18"/>
+                <w:szCs w:val="18"/>
+                <w:lang w:val="en-US" w:eastAsia="pt-PT"/>
+              </w:rPr>
+              <w:t>choose_</w:t>
+            </w:r>
             <w:proofErr w:type="gramStart"/>
             <w:r>
               <w:rPr>
@@ -32003,7 +32232,7 @@
                 <w:szCs w:val="18"/>
                 <w:lang w:val="en-US" w:eastAsia="pt-PT"/>
               </w:rPr>
-              <w:t>chooseBestMove</w:t>
+              <w:t>move</w:t>
             </w:r>
             <w:proofErr w:type="spellEnd"/>
             <w:r>
@@ -32222,6 +32451,16 @@
               <w:t xml:space="preserve">                </w:t>
             </w:r>
             <w:proofErr w:type="spellStart"/>
+            <w:r>
+              <w:rPr>
+                <w:rFonts w:ascii="Consolas" w:eastAsia="Times New Roman" w:hAnsi="Consolas" w:cs="Segoe UI"/>
+                <w:color w:val="24292E"/>
+                <w:sz w:val="18"/>
+                <w:szCs w:val="18"/>
+                <w:lang w:val="en-US" w:eastAsia="pt-PT"/>
+              </w:rPr>
+              <w:t>choose_</w:t>
+            </w:r>
             <w:proofErr w:type="gramStart"/>
             <w:r>
               <w:rPr>
@@ -32231,7 +32470,7 @@
                 <w:szCs w:val="18"/>
                 <w:lang w:val="en-US" w:eastAsia="pt-PT"/>
               </w:rPr>
-              <w:t>chooseBestMove</w:t>
+              <w:t>move</w:t>
             </w:r>
             <w:proofErr w:type="spellEnd"/>
             <w:r>
@@ -32496,6 +32735,16 @@
               </w:rPr>
             </w:pPr>
             <w:proofErr w:type="spellStart"/>
+            <w:r>
+              <w:rPr>
+                <w:rFonts w:ascii="Consolas" w:eastAsia="Times New Roman" w:hAnsi="Consolas" w:cs="Segoe UI"/>
+                <w:color w:val="6F42C1"/>
+                <w:sz w:val="18"/>
+                <w:szCs w:val="18"/>
+                <w:lang w:val="en-US" w:eastAsia="pt-PT"/>
+              </w:rPr>
+              <w:t>choose_</w:t>
+            </w:r>
             <w:proofErr w:type="gramStart"/>
             <w:r>
               <w:rPr>
@@ -32505,7 +32754,7 @@
                 <w:szCs w:val="18"/>
                 <w:lang w:val="en-US" w:eastAsia="pt-PT"/>
               </w:rPr>
-              <w:t>chooseBestMove</w:t>
+              <w:t>move</w:t>
             </w:r>
             <w:proofErr w:type="spellEnd"/>
             <w:r>
@@ -33404,6 +33653,16 @@
               <w:t xml:space="preserve">    </w:t>
             </w:r>
             <w:proofErr w:type="spellStart"/>
+            <w:r>
+              <w:rPr>
+                <w:rFonts w:ascii="Consolas" w:eastAsia="Times New Roman" w:hAnsi="Consolas" w:cs="Segoe UI"/>
+                <w:color w:val="24292E"/>
+                <w:sz w:val="18"/>
+                <w:szCs w:val="18"/>
+                <w:lang w:val="en-US" w:eastAsia="pt-PT"/>
+              </w:rPr>
+              <w:t>choose_</w:t>
+            </w:r>
             <w:proofErr w:type="gramStart"/>
             <w:r>
               <w:rPr>
@@ -33413,7 +33672,7 @@
                 <w:szCs w:val="18"/>
                 <w:lang w:val="en-US" w:eastAsia="pt-PT"/>
               </w:rPr>
-              <w:t>chooseBestMove</w:t>
+              <w:t>move</w:t>
             </w:r>
             <w:proofErr w:type="spellEnd"/>
             <w:r>
@@ -33936,6 +34195,16 @@
               <w:t xml:space="preserve">    </w:t>
             </w:r>
             <w:proofErr w:type="spellStart"/>
+            <w:r>
+              <w:rPr>
+                <w:rFonts w:ascii="Consolas" w:eastAsia="Times New Roman" w:hAnsi="Consolas" w:cs="Segoe UI"/>
+                <w:color w:val="24292E"/>
+                <w:sz w:val="18"/>
+                <w:szCs w:val="18"/>
+                <w:lang w:val="en-US" w:eastAsia="pt-PT"/>
+              </w:rPr>
+              <w:t>choose_</w:t>
+            </w:r>
             <w:proofErr w:type="gramStart"/>
             <w:r>
               <w:rPr>
@@ -33945,7 +34214,7 @@
                 <w:szCs w:val="18"/>
                 <w:lang w:val="en-US" w:eastAsia="pt-PT"/>
               </w:rPr>
-              <w:t>chooseBestMove</w:t>
+              <w:t>move</w:t>
             </w:r>
             <w:proofErr w:type="spellEnd"/>
             <w:r>
@@ -34312,6 +34581,16 @@
               <w:t xml:space="preserve">                </w:t>
             </w:r>
             <w:proofErr w:type="spellStart"/>
+            <w:r>
+              <w:rPr>
+                <w:rFonts w:ascii="Consolas" w:eastAsia="Times New Roman" w:hAnsi="Consolas" w:cs="Segoe UI"/>
+                <w:color w:val="24292E"/>
+                <w:sz w:val="18"/>
+                <w:szCs w:val="18"/>
+                <w:lang w:val="en-US" w:eastAsia="pt-PT"/>
+              </w:rPr>
+              <w:t>choose_</w:t>
+            </w:r>
             <w:proofErr w:type="gramStart"/>
             <w:r>
               <w:rPr>
@@ -34321,7 +34600,7 @@
                 <w:szCs w:val="18"/>
                 <w:lang w:val="en-US" w:eastAsia="pt-PT"/>
               </w:rPr>
-              <w:t>chooseBestMove</w:t>
+              <w:t>move</w:t>
             </w:r>
             <w:proofErr w:type="spellEnd"/>
             <w:r>
@@ -34540,6 +34819,16 @@
               <w:t xml:space="preserve">                </w:t>
             </w:r>
             <w:proofErr w:type="spellStart"/>
+            <w:r>
+              <w:rPr>
+                <w:rFonts w:ascii="Consolas" w:eastAsia="Times New Roman" w:hAnsi="Consolas" w:cs="Segoe UI"/>
+                <w:color w:val="24292E"/>
+                <w:sz w:val="18"/>
+                <w:szCs w:val="18"/>
+                <w:lang w:val="en-US" w:eastAsia="pt-PT"/>
+              </w:rPr>
+              <w:t>choose_</w:t>
+            </w:r>
             <w:proofErr w:type="gramStart"/>
             <w:r>
               <w:rPr>
@@ -34549,7 +34838,7 @@
                 <w:szCs w:val="18"/>
                 <w:lang w:val="en-US" w:eastAsia="pt-PT"/>
               </w:rPr>
-              <w:t>chooseBestMove</w:t>
+              <w:t>move</w:t>
             </w:r>
             <w:proofErr w:type="spellEnd"/>
             <w:r>
@@ -34757,6 +35046,7 @@
         <w:rPr>
           <w:rFonts w:ascii="Times New Roman" w:hAnsi="Times New Roman" w:cs="Times New Roman"/>
           <w:sz w:val="24"/>
+          <w:lang w:val="en-US"/>
         </w:rPr>
         <w:br/>
       </w:r>
@@ -34764,8 +35054,15 @@
         <w:rPr>
           <w:rFonts w:ascii="Times New Roman" w:hAnsi="Times New Roman" w:cs="Times New Roman"/>
           <w:sz w:val="24"/>
+          <w:lang w:val="en-US"/>
         </w:rPr>
         <w:tab/>
+      </w:r>
+      <w:r>
+        <w:rPr>
+          <w:rFonts w:ascii="Times New Roman" w:hAnsi="Times New Roman" w:cs="Times New Roman"/>
+          <w:sz w:val="24"/>
+        </w:rPr>
         <w:t>Seguido este processo todo, a</w:t>
       </w:r>
       <w:r>
@@ -35324,6 +35621,7 @@
           <w:rFonts w:ascii="Times New Roman" w:hAnsi="Times New Roman" w:cs="Times New Roman"/>
           <w:b/>
           <w:sz w:val="28"/>
+          <w:lang w:val="en-US"/>
         </w:rPr>
       </w:pPr>
     </w:p>
@@ -35334,6 +35632,7 @@
           <w:rFonts w:ascii="Times New Roman" w:hAnsi="Times New Roman" w:cs="Times New Roman"/>
           <w:b/>
           <w:sz w:val="28"/>
+          <w:lang w:val="en-US"/>
         </w:rPr>
       </w:pPr>
     </w:p>
@@ -35344,6 +35643,7 @@
           <w:rFonts w:ascii="Times New Roman" w:hAnsi="Times New Roman" w:cs="Times New Roman"/>
           <w:b/>
           <w:sz w:val="28"/>
+          <w:lang w:val="en-US"/>
         </w:rPr>
       </w:pPr>
     </w:p>
@@ -36733,6 +37033,7 @@
         <w:rPr>
           <w:rFonts w:ascii="Times New Roman" w:hAnsi="Times New Roman" w:cs="Times New Roman"/>
           <w:sz w:val="24"/>
+          <w:lang w:val="en-US"/>
         </w:rPr>
         <w:tab/>
       </w:r>
@@ -37544,6 +37845,7 @@
           <w:rFonts w:ascii="Times New Roman" w:hAnsi="Times New Roman" w:cs="Times New Roman"/>
           <w:b/>
           <w:sz w:val="28"/>
+          <w:lang w:val="en-US"/>
         </w:rPr>
       </w:pPr>
     </w:p>
@@ -37554,6 +37856,7 @@
           <w:rFonts w:ascii="Times New Roman" w:hAnsi="Times New Roman" w:cs="Times New Roman"/>
           <w:b/>
           <w:sz w:val="28"/>
+          <w:lang w:val="en-US"/>
         </w:rPr>
       </w:pPr>
     </w:p>
@@ -37564,6 +37867,7 @@
           <w:rFonts w:ascii="Times New Roman" w:hAnsi="Times New Roman" w:cs="Times New Roman"/>
           <w:b/>
           <w:sz w:val="28"/>
+          <w:lang w:val="en-US"/>
         </w:rPr>
       </w:pPr>
     </w:p>
@@ -37585,6 +37889,7 @@
           <w:rFonts w:ascii="Times New Roman" w:hAnsi="Times New Roman" w:cs="Times New Roman"/>
           <w:b/>
           <w:sz w:val="28"/>
+          <w:lang w:val="en-US"/>
         </w:rPr>
       </w:pPr>
     </w:p>
@@ -37777,8 +38082,6 @@
         </w:rPr>
         <w:t xml:space="preserve"> </w:t>
       </w:r>
-      <w:bookmarkStart w:id="0" w:name="_GoBack"/>
-      <w:bookmarkEnd w:id="0"/>
       <w:proofErr w:type="spellStart"/>
       <w:r>
         <w:rPr>
@@ -39160,6 +39463,7 @@
   <w:style w:type="character" w:default="1" w:styleId="Tipodeletrapredefinidodopargrafo">
     <w:name w:val="Default Paragraph Font"/>
     <w:uiPriority w:val="1"/>
+    <w:semiHidden/>
     <w:unhideWhenUsed/>
   </w:style>
   <w:style w:type="table" w:default="1" w:styleId="Tabelanormal">
@@ -39686,7 +39990,7 @@
 </file>
 
 <file path=customXml/itemProps1.xml><?xml version="1.0" encoding="utf-8"?>
-<ds:datastoreItem xmlns:ds="http://schemas.openxmlformats.org/officeDocument/2006/customXml" ds:itemID="{CE9A4D55-3483-4A70-9744-4F9EBE043468}">
+<ds:datastoreItem xmlns:ds="http://schemas.openxmlformats.org/officeDocument/2006/customXml" ds:itemID="{2222090D-401D-404A-9DA8-A2001BEFF0FD}">
   <ds:schemaRefs>
     <ds:schemaRef ds:uri="http://schemas.openxmlformats.org/officeDocument/2006/bibliography"/>
   </ds:schemaRefs>

</xml_diff>